<commit_message>
lab 20-21 word updt
</commit_message>
<xml_diff>
--- a/Звіт 20-21.docx
+++ b/Звіт 20-21.docx
@@ -47,6 +47,14 @@
           <w:szCs w:val="28"/>
         </w:rPr>
       </w:pPr>
+      <w:r>
+        <w:rPr>
+          <w:rFonts w:ascii="Times New Roman" w:hAnsi="Times New Roman" w:cs="Times New Roman"/>
+          <w:sz w:val="28"/>
+          <w:szCs w:val="28"/>
+        </w:rPr>
+        <w:t>https://github.com/Raiden02s/Lab_python.git</w:t>
+      </w:r>
       <w:bookmarkStart w:id="0" w:name="_GoBack"/>
       <w:bookmarkEnd w:id="0"/>
     </w:p>

</xml_diff>